<commit_message>
Obtener Vale + Listar Vale + Actualizacion Matriz de trazabilidad
</commit_message>
<xml_diff>
--- a/Documentos/4. Construccion/Entorno DTP Normativa.docx
+++ b/Documentos/4. Construccion/Entorno DTP Normativa.docx
@@ -1302,7 +1302,11 @@
     <w:sdt>
       <w:sdtPr>
         <w:rPr>
-          <w:lang w:val="es-ES"/>
+          <w:rFonts w:ascii="Times New Roman" w:eastAsia="Times New Roman" w:hAnsi="Times New Roman" w:cs="Times New Roman"/>
+          <w:color w:val="auto"/>
+          <w:sz w:val="20"/>
+          <w:szCs w:val="20"/>
+          <w:lang w:val="es-ES" w:eastAsia="en-US"/>
         </w:rPr>
         <w:id w:val="1103297592"/>
         <w:docPartObj>
@@ -1312,13 +1316,8 @@
       </w:sdtPr>
       <w:sdtEndPr>
         <w:rPr>
-          <w:rFonts w:ascii="Times New Roman" w:eastAsia="Times New Roman" w:hAnsi="Times New Roman" w:cs="Times New Roman"/>
           <w:b/>
           <w:bCs/>
-          <w:color w:val="auto"/>
-          <w:sz w:val="20"/>
-          <w:szCs w:val="20"/>
-          <w:lang w:eastAsia="en-US"/>
         </w:rPr>
       </w:sdtEndPr>
       <w:sdtContent>
@@ -2914,8 +2913,17 @@
     <w:p>
       <w:pPr>
         <w:pStyle w:val="Ttulo"/>
-        <w:jc w:val="left"/>
-      </w:pPr>
+        <w:rPr>
+          <w:u w:val="single"/>
+        </w:rPr>
+      </w:pPr>
+      <w:r>
+        <w:rPr>
+          <w:u w:val="single"/>
+        </w:rPr>
+        <w:lastRenderedPageBreak/>
+        <w:t>Entorno DTP Normativa</w:t>
+      </w:r>
     </w:p>
     <w:p>
       <w:pPr>
@@ -3025,23 +3033,7 @@
           <w:sz w:val="22"/>
           <w:szCs w:val="22"/>
         </w:rPr>
-        <w:t xml:space="preserve">Se tomará en cuenta que, para el pase a producción, los aplicativos móviles </w:t>
-      </w:r>
-      <w:r>
-        <w:rPr>
-          <w:rFonts w:ascii="Arial" w:hAnsi="Arial" w:cs="Arial"/>
-          <w:sz w:val="22"/>
-          <w:szCs w:val="22"/>
-        </w:rPr>
-        <w:t>Tacna F&amp;D, Tacna F&amp;D Business y Tacna F&amp;D Delivery</w:t>
-      </w:r>
-      <w:r>
-        <w:rPr>
-          <w:rFonts w:ascii="Arial" w:hAnsi="Arial" w:cs="Arial"/>
-          <w:sz w:val="22"/>
-          <w:szCs w:val="22"/>
-        </w:rPr>
-        <w:t>, no deben tener errores, además de cumplir con los requerimientos funcionales.</w:t>
+        <w:t>Se tomará en cuenta que, para el pase a producción, los aplicativos móviles Tacna F&amp;D, Tacna F&amp;D Business y Tacna F&amp;D Delivery, no deben tener errores, además de cumplir con los requerimientos funcionales.</w:t>
       </w:r>
     </w:p>
     <w:p>
@@ -3113,23 +3105,7 @@
           <w:sz w:val="22"/>
           <w:szCs w:val="22"/>
         </w:rPr>
-        <w:t xml:space="preserve">Realizar el desarrollo, así como las modificaciones que se requieran en las funcionalidades de las aplicaciones móviles </w:t>
-      </w:r>
-      <w:r>
-        <w:rPr>
-          <w:rFonts w:ascii="Arial" w:hAnsi="Arial" w:cs="Arial"/>
-          <w:sz w:val="22"/>
-          <w:szCs w:val="22"/>
-        </w:rPr>
-        <w:t>Tacna F&amp;D, Tacna F&amp;D Business y Tacna F&amp;D Delivery</w:t>
-      </w:r>
-      <w:r>
-        <w:rPr>
-          <w:rFonts w:ascii="Arial" w:hAnsi="Arial" w:cs="Arial"/>
-          <w:sz w:val="22"/>
-          <w:szCs w:val="22"/>
-        </w:rPr>
-        <w:t>, de acuerdo con los requerimientos funcionales.</w:t>
+        <w:t>Realizar el desarrollo, así como las modificaciones que se requieran en las funcionalidades de las aplicaciones móviles Tacna F&amp;D, Tacna F&amp;D Business y Tacna F&amp;D Delivery, de acuerdo con los requerimientos funcionales.</w:t>
       </w:r>
     </w:p>
     <w:p>
@@ -3214,15 +3190,7 @@
           <w:sz w:val="22"/>
           <w:szCs w:val="22"/>
         </w:rPr>
-        <w:t xml:space="preserve">Analizar los requerimientos funcionales del administrador del establecimiento, que hará uso de la aplicación móvil </w:t>
-      </w:r>
-      <w:r>
-        <w:rPr>
-          <w:rFonts w:ascii="Arial" w:hAnsi="Arial" w:cs="Arial"/>
-          <w:sz w:val="22"/>
-          <w:szCs w:val="22"/>
-        </w:rPr>
-        <w:t>Tacna F&amp;D Business</w:t>
+        <w:t>Analizar los requerimientos funcionales del administrador del establecimiento, que hará uso de la aplicación móvil Tacna F&amp;D Business</w:t>
       </w:r>
       <w:r>
         <w:rPr>
@@ -3231,25 +3199,7 @@
           <w:szCs w:val="22"/>
           <w:lang w:val="es-AR"/>
         </w:rPr>
-        <w:t>, brindando las distintas alternativas de solución</w:t>
-      </w:r>
-      <w:r>
-        <w:rPr>
-          <w:rFonts w:ascii="Arial" w:hAnsi="Arial" w:cs="Arial"/>
-          <w:sz w:val="22"/>
-          <w:szCs w:val="22"/>
-          <w:lang w:val="es-AR"/>
-        </w:rPr>
-        <w:t>, ya que en base a este usuario se basará toda la aplicación</w:t>
-      </w:r>
-      <w:r>
-        <w:rPr>
-          <w:rFonts w:ascii="Arial" w:hAnsi="Arial" w:cs="Arial"/>
-          <w:sz w:val="22"/>
-          <w:szCs w:val="22"/>
-          <w:lang w:val="es-AR"/>
-        </w:rPr>
-        <w:t>.</w:t>
+        <w:t>, brindando las distintas alternativas de solución, ya que en base a este usuario se basará toda la aplicación.</w:t>
       </w:r>
     </w:p>
     <w:p>
@@ -3347,7 +3297,7 @@
           <w:sz w:val="22"/>
           <w:szCs w:val="22"/>
         </w:rPr>
-        <w:t xml:space="preserve">Todos los requerimientos y modificaciones de las aplicaciones </w:t>
+        <w:t xml:space="preserve">Todos los requerimientos y modificaciones de las aplicaciones Tacna F&amp;D, Tacna F&amp;D Business y Tacna F&amp;D Delivery, deberán ser coordinadas previamente con los miembros </w:t>
       </w:r>
       <w:r>
         <w:rPr>
@@ -3355,88 +3305,8 @@
           <w:sz w:val="22"/>
           <w:szCs w:val="22"/>
         </w:rPr>
-        <w:t>Tacna F&amp;D, Tacna F&amp;D Business y Tacna F&amp;D Delivery</w:t>
-      </w:r>
-      <w:r>
-        <w:rPr>
-          <w:rFonts w:ascii="Arial" w:hAnsi="Arial" w:cs="Arial"/>
-          <w:sz w:val="22"/>
-          <w:szCs w:val="22"/>
-        </w:rPr>
-        <w:t xml:space="preserve">, deberán ser coordinadas previamente con los miembros </w:t>
-      </w:r>
-      <w:r>
-        <w:rPr>
-          <w:rFonts w:ascii="Arial" w:hAnsi="Arial" w:cs="Arial"/>
-          <w:sz w:val="22"/>
-          <w:szCs w:val="22"/>
-        </w:rPr>
         <w:lastRenderedPageBreak/>
-        <w:t xml:space="preserve">del </w:t>
-      </w:r>
-      <w:r>
-        <w:rPr>
-          <w:rFonts w:ascii="Arial" w:hAnsi="Arial" w:cs="Arial"/>
-          <w:sz w:val="22"/>
-          <w:szCs w:val="22"/>
-        </w:rPr>
-        <w:t>equipo conformado por Marko Rivas y Ronald Ordoñez</w:t>
-      </w:r>
-      <w:r>
-        <w:rPr>
-          <w:rFonts w:ascii="Arial" w:hAnsi="Arial" w:cs="Arial"/>
-          <w:sz w:val="22"/>
-          <w:szCs w:val="22"/>
-        </w:rPr>
-        <w:t>. Así como también, se subirán los avances de código al Sistema de control de versiones “GitHub” y los avances de documentación al S</w:t>
-      </w:r>
-      <w:r>
-        <w:rPr>
-          <w:rFonts w:ascii="Arial" w:hAnsi="Arial" w:cs="Arial"/>
-          <w:sz w:val="22"/>
-          <w:szCs w:val="22"/>
-        </w:rPr>
-        <w:t xml:space="preserve">ervicio de </w:t>
-      </w:r>
-      <w:r>
-        <w:rPr>
-          <w:rFonts w:ascii="Arial" w:hAnsi="Arial" w:cs="Arial"/>
-          <w:sz w:val="22"/>
-          <w:szCs w:val="22"/>
-        </w:rPr>
-        <w:t>A</w:t>
-      </w:r>
-      <w:r>
-        <w:rPr>
-          <w:rFonts w:ascii="Arial" w:hAnsi="Arial" w:cs="Arial"/>
-          <w:sz w:val="22"/>
-          <w:szCs w:val="22"/>
-        </w:rPr>
-        <w:t xml:space="preserve">lojamiento de </w:t>
-      </w:r>
-      <w:r>
-        <w:rPr>
-          <w:rFonts w:ascii="Arial" w:hAnsi="Arial" w:cs="Arial"/>
-          <w:sz w:val="22"/>
-          <w:szCs w:val="22"/>
-        </w:rPr>
-        <w:t>A</w:t>
-      </w:r>
-      <w:r>
-        <w:rPr>
-          <w:rFonts w:ascii="Arial" w:hAnsi="Arial" w:cs="Arial"/>
-          <w:sz w:val="22"/>
-          <w:szCs w:val="22"/>
-        </w:rPr>
-        <w:t>rchivos</w:t>
-      </w:r>
-      <w:r>
-        <w:rPr>
-          <w:rFonts w:ascii="Arial" w:hAnsi="Arial" w:cs="Arial"/>
-          <w:sz w:val="22"/>
-          <w:szCs w:val="22"/>
-        </w:rPr>
-        <w:t xml:space="preserve"> “Drive” de Google.</w:t>
+        <w:t>del equipo conformado por Marko Rivas y Ronald Ordoñez. Así como también, se subirán los avances de código al Sistema de control de versiones “GitHub” y los avances de documentación al Servicio de Alojamiento de Archivos “Drive” de Google.</w:t>
       </w:r>
     </w:p>
     <w:p>
@@ -3672,23 +3542,7 @@
           <w:sz w:val="22"/>
           <w:szCs w:val="22"/>
         </w:rPr>
-        <w:t>Se realizarán las pruebas necesarias a las aplicaciones móviles</w:t>
-      </w:r>
-      <w:r>
-        <w:rPr>
-          <w:rFonts w:ascii="Arial" w:hAnsi="Arial" w:cs="Arial"/>
-          <w:sz w:val="22"/>
-          <w:szCs w:val="22"/>
-        </w:rPr>
-        <w:t xml:space="preserve"> Tacna F&amp;D, Tacna F&amp;D Business y Tacna F&amp;D Delivery</w:t>
-      </w:r>
-      <w:r>
-        <w:rPr>
-          <w:rFonts w:ascii="Arial" w:hAnsi="Arial" w:cs="Arial"/>
-          <w:sz w:val="22"/>
-          <w:szCs w:val="22"/>
-        </w:rPr>
-        <w:t>, a fin de corroborar el correcto funcionamiento de lo desarrollado y/o modificaciones incorporadas en el producto.</w:t>
+        <w:t>Se realizarán las pruebas necesarias a las aplicaciones móviles Tacna F&amp;D, Tacna F&amp;D Business y Tacna F&amp;D Delivery, a fin de corroborar el correcto funcionamiento de lo desarrollado y/o modificaciones incorporadas en el producto.</w:t>
       </w:r>
     </w:p>
     <w:p>
@@ -9028,6 +8882,7 @@
   <w:style w:type="character" w:default="1" w:styleId="Fuentedeprrafopredeter">
     <w:name w:val="Default Paragraph Font"/>
     <w:uiPriority w:val="1"/>
+    <w:semiHidden/>
     <w:unhideWhenUsed/>
   </w:style>
   <w:style w:type="table" w:default="1" w:styleId="Tablanormal">

</xml_diff>